<commit_message>
Correccion de formato 4
1. Puede imprimir multiples formatos especiales, donador y el otro en una por hoja.
</commit_message>
<xml_diff>
--- a/Resources/F1.docx
+++ b/Resources/F1.docx
@@ -737,7 +737,19 @@
               <w:rPr>
                 <w:noProof/>
               </w:rPr>
-              <w:t>EXAMENSE SOLICITADOS:</w:t>
+              <w:t>EXAMEN</w:t>
+            </w:r>
+            <w:r>
+              <w:rPr>
+                <w:noProof/>
+              </w:rPr>
+              <w:t>ES</w:t>
+            </w:r>
+            <w:r>
+              <w:rPr>
+                <w:noProof/>
+              </w:rPr>
+              <w:t xml:space="preserve"> SOLICITADOS:</w:t>
             </w:r>
             <w:r>
               <w:rPr>

</xml_diff>

<commit_message>
Agregar mensajes de agregar y borrar
1. Agregar mensajes de agregar y borrar
2. Cambiar DR por Dr
</commit_message>
<xml_diff>
--- a/Resources/F1.docx
+++ b/Resources/F1.docx
@@ -441,69 +441,21 @@
                 <w:sz w:val="24"/>
                 <w:szCs w:val="24"/>
               </w:rPr>
-              <w:t>&lt;</w:t>
-            </w:r>
-            <w:proofErr w:type="spellStart"/>
+              <w:t>&lt;firstname&gt;</w:t>
+            </w:r>
             <w:r>
               <w:rPr>
                 <w:sz w:val="24"/>
                 <w:szCs w:val="24"/>
               </w:rPr>
-              <w:t>firstname</w:t>
-            </w:r>
-            <w:proofErr w:type="spellEnd"/>
+              <w:t xml:space="preserve"> &lt;secondname&gt; </w:t>
+            </w:r>
             <w:r>
               <w:rPr>
                 <w:sz w:val="24"/>
                 <w:szCs w:val="24"/>
               </w:rPr>
-              <w:t>&gt;</w:t>
-            </w:r>
-            <w:r>
-              <w:rPr>
-                <w:sz w:val="24"/>
-                <w:szCs w:val="24"/>
-              </w:rPr>
-              <w:t xml:space="preserve"> &lt;</w:t>
-            </w:r>
-            <w:proofErr w:type="spellStart"/>
-            <w:r>
-              <w:rPr>
-                <w:sz w:val="24"/>
-                <w:szCs w:val="24"/>
-              </w:rPr>
-              <w:t>secondname</w:t>
-            </w:r>
-            <w:proofErr w:type="spellEnd"/>
-            <w:r>
-              <w:rPr>
-                <w:sz w:val="24"/>
-                <w:szCs w:val="24"/>
-              </w:rPr>
-              <w:t xml:space="preserve">&gt; </w:t>
-            </w:r>
-            <w:r>
-              <w:rPr>
-                <w:sz w:val="24"/>
-                <w:szCs w:val="24"/>
-              </w:rPr>
-              <w:t>&lt;</w:t>
-            </w:r>
-            <w:proofErr w:type="spellStart"/>
-            <w:r>
-              <w:rPr>
-                <w:sz w:val="24"/>
-                <w:szCs w:val="24"/>
-              </w:rPr>
-              <w:t>name</w:t>
-            </w:r>
-            <w:proofErr w:type="spellEnd"/>
-            <w:r>
-              <w:rPr>
-                <w:sz w:val="24"/>
-                <w:szCs w:val="24"/>
-              </w:rPr>
-              <w:t>&gt;</w:t>
+              <w:t>&lt;name&gt;</w:t>
             </w:r>
           </w:p>
         </w:tc>
@@ -594,7 +546,19 @@
                 <w:noProof/>
               </w:rPr>
               <w:br/>
-              <w:t xml:space="preserve">DR. </w:t>
+              <w:t>D</w:t>
+            </w:r>
+            <w:r>
+              <w:rPr>
+                <w:noProof/>
+              </w:rPr>
+              <w:t>r</w:t>
+            </w:r>
+            <w:r>
+              <w:rPr>
+                <w:noProof/>
+              </w:rPr>
+              <w:t xml:space="preserve">. </w:t>
             </w:r>
             <w:r>
               <w:rPr>

</xml_diff>